<commit_message>
Ispravljen dokument za uspostavljanje okruženja
</commit_message>
<xml_diff>
--- a/Uputstvo za uspostavljanje razvojnog okruženja.docx
+++ b/Uputstvo za uspostavljanje razvojnog okruženja.docx
@@ -329,8 +329,6 @@
         </w:rPr>
         <w:t>Sarajevo 10.5</w:t>
       </w:r>
-      <w:bookmarkStart w:id="0" w:name="_GoBack"/>
-      <w:bookmarkEnd w:id="0"/>
       <w:r>
         <w:rPr>
           <w:color w:val="5B9BD5" w:themeColor="accent1"/>
@@ -541,13 +539,7 @@
         <w:rPr>
           <w:sz w:val="24"/>
         </w:rPr>
-        <w:t>Unutar Ecplise-a instalirati EGit plugin za pristup repozitoriju i povezivanje na repozitorij projekta</w:t>
-      </w:r>
-      <w:r>
-        <w:rPr>
-          <w:sz w:val="24"/>
-        </w:rPr>
-        <w:t>,</w:t>
+        <w:t>Unutar Ecplise-a instalirati EGit plugin za pristup repozitoriju i povezivanje na repozitorij projekta,</w:t>
       </w:r>
     </w:p>
     <w:p>
@@ -566,17 +558,116 @@
         <w:rPr>
           <w:sz w:val="24"/>
         </w:rPr>
-        <w:t>Unutar Ecplise-a instalirati Mylyn plugin za povezivanje za github taskovima</w:t>
-      </w:r>
-      <w:r>
-        <w:rPr>
-          <w:sz w:val="24"/>
-        </w:rPr>
-        <w:t>.</w:t>
+        <w:t>Unutar Eclipse-a instalirati Jboss plugin za Hibernate tools,</w:t>
+      </w:r>
+    </w:p>
+    <w:p>
+      <w:pPr>
+        <w:pStyle w:val="ListParagraph"/>
+        <w:numPr>
+          <w:ilvl w:val="0"/>
+          <w:numId w:val="2"/>
+        </w:numPr>
+        <w:jc w:val="both"/>
+        <w:rPr>
+          <w:sz w:val="24"/>
+        </w:rPr>
+      </w:pPr>
+      <w:r>
+        <w:rPr>
+          <w:sz w:val="24"/>
+        </w:rPr>
+        <w:t>Unutar MySQL Workbench-a kreirati novi scheme pod nazivom „tim2“ i pokrenuti importovati skriptu tim2.sql,</w:t>
+      </w:r>
+      <w:bookmarkStart w:id="0" w:name="_GoBack"/>
+      <w:bookmarkEnd w:id="0"/>
+    </w:p>
+    <w:p>
+      <w:pPr>
+        <w:pStyle w:val="ListParagraph"/>
+        <w:numPr>
+          <w:ilvl w:val="0"/>
+          <w:numId w:val="2"/>
+        </w:numPr>
+        <w:jc w:val="both"/>
+        <w:rPr>
+          <w:sz w:val="24"/>
+        </w:rPr>
+      </w:pPr>
+      <w:r>
+        <w:rPr>
+          <w:sz w:val="24"/>
+        </w:rPr>
+        <w:t xml:space="preserve">Unutar MySQL Workbench-a kreirati korisnika sa sljedećim podacima: </w:t>
+      </w:r>
+    </w:p>
+    <w:p>
+      <w:pPr>
+        <w:pStyle w:val="ListParagraph"/>
+        <w:numPr>
+          <w:ilvl w:val="0"/>
+          <w:numId w:val="3"/>
+        </w:numPr>
+        <w:jc w:val="both"/>
+        <w:rPr>
+          <w:sz w:val="24"/>
+        </w:rPr>
+      </w:pPr>
+      <w:r>
+        <w:rPr>
+          <w:sz w:val="24"/>
+        </w:rPr>
+        <w:t xml:space="preserve">Username: </w:t>
+      </w:r>
+      <w:r>
+        <w:rPr>
+          <w:sz w:val="24"/>
+        </w:rPr>
+        <w:t>EtfSI2014</w:t>
+      </w:r>
+    </w:p>
+    <w:p>
+      <w:pPr>
+        <w:pStyle w:val="ListParagraph"/>
+        <w:numPr>
+          <w:ilvl w:val="0"/>
+          <w:numId w:val="3"/>
+        </w:numPr>
+        <w:jc w:val="both"/>
+        <w:rPr>
+          <w:sz w:val="24"/>
+        </w:rPr>
+      </w:pPr>
+      <w:r>
+        <w:rPr>
+          <w:sz w:val="24"/>
+        </w:rPr>
+        <w:t xml:space="preserve">Password: </w:t>
+      </w:r>
+      <w:r>
+        <w:rPr>
+          <w:sz w:val="24"/>
+        </w:rPr>
+        <w:t>2014SIEtf</w:t>
+      </w:r>
+    </w:p>
+    <w:p>
+      <w:pPr>
+        <w:ind w:left="720"/>
+        <w:jc w:val="both"/>
+        <w:rPr>
+          <w:sz w:val="24"/>
+        </w:rPr>
+      </w:pPr>
+      <w:r>
+        <w:rPr>
+          <w:sz w:val="24"/>
+        </w:rPr>
+        <w:t>I dodijeliti mu sve privilegije za rad sa bazom podataka „tim2“.</w:t>
       </w:r>
     </w:p>
     <w:sectPr>
-      <w:footerReference w:type="default" r:id="rId5"/>
+      <w:footerReference w:type="default" r:id="rId7"/>
       <w:pgSz w:w="12240" w:h="15840"/>
       <w:pgMar w:top="1440" w:right="1440" w:bottom="1440" w:left="1440" w:header="708" w:footer="708" w:gutter="0"/>
       <w:cols w:space="708"/>
@@ -584,6 +675,31 @@
     </w:sectPr>
   </w:body>
 </w:document>
+</file>
+
+<file path=word/endnotes.xml><?xml version="1.0" encoding="utf-8"?>
+<w:endnotes xmlns:wpc="http://schemas.microsoft.com/office/word/2010/wordprocessingCanvas" xmlns:mc="http://schemas.openxmlformats.org/markup-compatibility/2006" xmlns:o="urn:schemas-microsoft-com:office:office" xmlns:r="http://schemas.openxmlformats.org/officeDocument/2006/relationships" xmlns:m="http://schemas.openxmlformats.org/officeDocument/2006/math" xmlns:v="urn:schemas-microsoft-com:vml" xmlns:wp14="http://schemas.microsoft.com/office/word/2010/wordprocessingDrawing" xmlns:wp="http://schemas.openxmlformats.org/drawingml/2006/wordprocessingDrawing" xmlns:w10="urn:schemas-microsoft-com:office:word" xmlns:w="http://schemas.openxmlformats.org/wordprocessingml/2006/main" xmlns:w14="http://schemas.microsoft.com/office/word/2010/wordml" xmlns:w15="http://schemas.microsoft.com/office/word/2012/wordml" xmlns:wpg="http://schemas.microsoft.com/office/word/2010/wordprocessingGroup" xmlns:wpi="http://schemas.microsoft.com/office/word/2010/wordprocessingInk" xmlns:wne="http://schemas.microsoft.com/office/word/2006/wordml" xmlns:wps="http://schemas.microsoft.com/office/word/2010/wordprocessingShape" mc:Ignorable="w14 w15 wp14">
+  <w:endnote w:type="separator" w:id="-1">
+    <w:p>
+      <w:pPr>
+        <w:spacing w:after="0" w:line="240" w:lineRule="auto"/>
+      </w:pPr>
+      <w:r>
+        <w:separator/>
+      </w:r>
+    </w:p>
+  </w:endnote>
+  <w:endnote w:type="continuationSeparator" w:id="0">
+    <w:p>
+      <w:pPr>
+        <w:spacing w:after="0" w:line="240" w:lineRule="auto"/>
+      </w:pPr>
+      <w:r>
+        <w:continuationSeparator/>
+      </w:r>
+    </w:p>
+  </w:endnote>
+</w:endnotes>
 </file>
 
 <file path=word/footer1.xml><?xml version="1.0" encoding="utf-8"?>
@@ -620,7 +736,7 @@
           <w:rPr>
             <w:noProof/>
           </w:rPr>
-          <w:t>2</w:t>
+          <w:t>1</w:t>
         </w:r>
         <w:r>
           <w:rPr>
@@ -639,9 +755,34 @@
 </w:ftr>
 </file>
 
+<file path=word/footnotes.xml><?xml version="1.0" encoding="utf-8"?>
+<w:footnotes xmlns:wpc="http://schemas.microsoft.com/office/word/2010/wordprocessingCanvas" xmlns:mc="http://schemas.openxmlformats.org/markup-compatibility/2006" xmlns:o="urn:schemas-microsoft-com:office:office" xmlns:r="http://schemas.openxmlformats.org/officeDocument/2006/relationships" xmlns:m="http://schemas.openxmlformats.org/officeDocument/2006/math" xmlns:v="urn:schemas-microsoft-com:vml" xmlns:wp14="http://schemas.microsoft.com/office/word/2010/wordprocessingDrawing" xmlns:wp="http://schemas.openxmlformats.org/drawingml/2006/wordprocessingDrawing" xmlns:w10="urn:schemas-microsoft-com:office:word" xmlns:w="http://schemas.openxmlformats.org/wordprocessingml/2006/main" xmlns:w14="http://schemas.microsoft.com/office/word/2010/wordml" xmlns:w15="http://schemas.microsoft.com/office/word/2012/wordml" xmlns:wpg="http://schemas.microsoft.com/office/word/2010/wordprocessingGroup" xmlns:wpi="http://schemas.microsoft.com/office/word/2010/wordprocessingInk" xmlns:wne="http://schemas.microsoft.com/office/word/2006/wordml" xmlns:wps="http://schemas.microsoft.com/office/word/2010/wordprocessingShape" mc:Ignorable="w14 w15 wp14">
+  <w:footnote w:type="separator" w:id="-1">
+    <w:p>
+      <w:pPr>
+        <w:spacing w:after="0" w:line="240" w:lineRule="auto"/>
+      </w:pPr>
+      <w:r>
+        <w:separator/>
+      </w:r>
+    </w:p>
+  </w:footnote>
+  <w:footnote w:type="continuationSeparator" w:id="0">
+    <w:p>
+      <w:pPr>
+        <w:spacing w:after="0" w:line="240" w:lineRule="auto"/>
+      </w:pPr>
+      <w:r>
+        <w:continuationSeparator/>
+      </w:r>
+    </w:p>
+  </w:footnote>
+</w:footnotes>
+</file>
+
 <file path=word/numbering.xml><?xml version="1.0" encoding="utf-8"?>
 <w:numbering xmlns:wpc="http://schemas.microsoft.com/office/word/2010/wordprocessingCanvas" xmlns:mc="http://schemas.openxmlformats.org/markup-compatibility/2006" xmlns:o="urn:schemas-microsoft-com:office:office" xmlns:r="http://schemas.openxmlformats.org/officeDocument/2006/relationships" xmlns:m="http://schemas.openxmlformats.org/officeDocument/2006/math" xmlns:v="urn:schemas-microsoft-com:vml" xmlns:wp14="http://schemas.microsoft.com/office/word/2010/wordprocessingDrawing" xmlns:wp="http://schemas.openxmlformats.org/drawingml/2006/wordprocessingDrawing" xmlns:w10="urn:schemas-microsoft-com:office:word" xmlns:w="http://schemas.openxmlformats.org/wordprocessingml/2006/main" xmlns:w14="http://schemas.microsoft.com/office/word/2010/wordml" xmlns:w15="http://schemas.microsoft.com/office/word/2012/wordml" xmlns:wpg="http://schemas.microsoft.com/office/word/2010/wordprocessingGroup" xmlns:wpi="http://schemas.microsoft.com/office/word/2010/wordprocessingInk" xmlns:wne="http://schemas.microsoft.com/office/word/2006/wordml" xmlns:wps="http://schemas.microsoft.com/office/word/2010/wordprocessingShape" mc:Ignorable="w14 w15 wp14">
-  <w:abstractNum w:abstractNumId="0">
+  <w:abstractNum w:abstractNumId="0" w15:restartNumberingAfterBreak="0">
     <w:nsid w:val="3F293E1E"/>
     <w:multiLevelType w:val="hybridMultilevel"/>
     <w:tmpl w:val="CD746F5A"/>
@@ -753,7 +894,119 @@
       </w:rPr>
     </w:lvl>
   </w:abstractNum>
-  <w:abstractNum w:abstractNumId="1">
+  <w:abstractNum w:abstractNumId="1" w15:restartNumberingAfterBreak="0">
+    <w:nsid w:val="56276BC9"/>
+    <w:multiLevelType w:val="hybridMultilevel"/>
+    <w:tmpl w:val="617EBA54"/>
+    <w:lvl w:ilvl="0" w:tplc="DDC2F534">
+      <w:numFmt w:val="bullet"/>
+      <w:lvlText w:val="-"/>
+      <w:lvlJc w:val="left"/>
+      <w:pPr>
+        <w:ind w:left="1080" w:hanging="360"/>
+      </w:pPr>
+      <w:rPr>
+        <w:rFonts w:ascii="Calibri" w:eastAsiaTheme="minorHAnsi" w:hAnsi="Calibri" w:cstheme="minorBidi" w:hint="default"/>
+      </w:rPr>
+    </w:lvl>
+    <w:lvl w:ilvl="1" w:tplc="04090003" w:tentative="1">
+      <w:start w:val="1"/>
+      <w:numFmt w:val="bullet"/>
+      <w:lvlText w:val="o"/>
+      <w:lvlJc w:val="left"/>
+      <w:pPr>
+        <w:ind w:left="1800" w:hanging="360"/>
+      </w:pPr>
+      <w:rPr>
+        <w:rFonts w:ascii="Courier New" w:hAnsi="Courier New" w:cs="Courier New" w:hint="default"/>
+      </w:rPr>
+    </w:lvl>
+    <w:lvl w:ilvl="2" w:tplc="04090005" w:tentative="1">
+      <w:start w:val="1"/>
+      <w:numFmt w:val="bullet"/>
+      <w:lvlText w:val=""/>
+      <w:lvlJc w:val="left"/>
+      <w:pPr>
+        <w:ind w:left="2520" w:hanging="360"/>
+      </w:pPr>
+      <w:rPr>
+        <w:rFonts w:ascii="Wingdings" w:hAnsi="Wingdings" w:hint="default"/>
+      </w:rPr>
+    </w:lvl>
+    <w:lvl w:ilvl="3" w:tplc="04090001" w:tentative="1">
+      <w:start w:val="1"/>
+      <w:numFmt w:val="bullet"/>
+      <w:lvlText w:val=""/>
+      <w:lvlJc w:val="left"/>
+      <w:pPr>
+        <w:ind w:left="3240" w:hanging="360"/>
+      </w:pPr>
+      <w:rPr>
+        <w:rFonts w:ascii="Symbol" w:hAnsi="Symbol" w:hint="default"/>
+      </w:rPr>
+    </w:lvl>
+    <w:lvl w:ilvl="4" w:tplc="04090003" w:tentative="1">
+      <w:start w:val="1"/>
+      <w:numFmt w:val="bullet"/>
+      <w:lvlText w:val="o"/>
+      <w:lvlJc w:val="left"/>
+      <w:pPr>
+        <w:ind w:left="3960" w:hanging="360"/>
+      </w:pPr>
+      <w:rPr>
+        <w:rFonts w:ascii="Courier New" w:hAnsi="Courier New" w:cs="Courier New" w:hint="default"/>
+      </w:rPr>
+    </w:lvl>
+    <w:lvl w:ilvl="5" w:tplc="04090005" w:tentative="1">
+      <w:start w:val="1"/>
+      <w:numFmt w:val="bullet"/>
+      <w:lvlText w:val=""/>
+      <w:lvlJc w:val="left"/>
+      <w:pPr>
+        <w:ind w:left="4680" w:hanging="360"/>
+      </w:pPr>
+      <w:rPr>
+        <w:rFonts w:ascii="Wingdings" w:hAnsi="Wingdings" w:hint="default"/>
+      </w:rPr>
+    </w:lvl>
+    <w:lvl w:ilvl="6" w:tplc="04090001" w:tentative="1">
+      <w:start w:val="1"/>
+      <w:numFmt w:val="bullet"/>
+      <w:lvlText w:val=""/>
+      <w:lvlJc w:val="left"/>
+      <w:pPr>
+        <w:ind w:left="5400" w:hanging="360"/>
+      </w:pPr>
+      <w:rPr>
+        <w:rFonts w:ascii="Symbol" w:hAnsi="Symbol" w:hint="default"/>
+      </w:rPr>
+    </w:lvl>
+    <w:lvl w:ilvl="7" w:tplc="04090003" w:tentative="1">
+      <w:start w:val="1"/>
+      <w:numFmt w:val="bullet"/>
+      <w:lvlText w:val="o"/>
+      <w:lvlJc w:val="left"/>
+      <w:pPr>
+        <w:ind w:left="6120" w:hanging="360"/>
+      </w:pPr>
+      <w:rPr>
+        <w:rFonts w:ascii="Courier New" w:hAnsi="Courier New" w:cs="Courier New" w:hint="default"/>
+      </w:rPr>
+    </w:lvl>
+    <w:lvl w:ilvl="8" w:tplc="04090005" w:tentative="1">
+      <w:start w:val="1"/>
+      <w:numFmt w:val="bullet"/>
+      <w:lvlText w:val=""/>
+      <w:lvlJc w:val="left"/>
+      <w:pPr>
+        <w:ind w:left="6840" w:hanging="360"/>
+      </w:pPr>
+      <w:rPr>
+        <w:rFonts w:ascii="Wingdings" w:hAnsi="Wingdings" w:hint="default"/>
+      </w:rPr>
+    </w:lvl>
+  </w:abstractNum>
+  <w:abstractNum w:abstractNumId="2" w15:restartNumberingAfterBreak="0">
     <w:nsid w:val="7F0527D5"/>
     <w:multiLevelType w:val="hybridMultilevel"/>
     <w:tmpl w:val="8BF47B1C"/>
@@ -870,6 +1123,9 @@
     <w:abstractNumId w:val="0"/>
   </w:num>
   <w:num w:numId="2">
+    <w:abstractNumId w:val="2"/>
+  </w:num>
+  <w:num w:numId="3">
     <w:abstractNumId w:val="1"/>
   </w:num>
 </w:numbering>

</xml_diff>

<commit_message>
Ispravljen nedostajući kursor na loginu
</commit_message>
<xml_diff>
--- a/Uputstvo za uspostavljanje razvojnog okruženja.docx
+++ b/Uputstvo za uspostavljanje razvojnog okruženja.docx
@@ -329,8 +329,6 @@
         </w:rPr>
         <w:t>Sarajevo 10.5</w:t>
       </w:r>
-      <w:bookmarkStart w:id="0" w:name="_GoBack"/>
-      <w:bookmarkEnd w:id="0"/>
       <w:r>
         <w:rPr>
           <w:color w:val="5B9BD5" w:themeColor="accent1"/>
@@ -541,13 +539,7 @@
         <w:rPr>
           <w:sz w:val="24"/>
         </w:rPr>
-        <w:t>Unutar Ecplise-a instalirati EGit plugin za pristup repozitoriju i povezivanje na repozitorij projekta</w:t>
-      </w:r>
-      <w:r>
-        <w:rPr>
-          <w:sz w:val="24"/>
-        </w:rPr>
-        <w:t>,</w:t>
+        <w:t>Unutar Ecplise-a instalirati EGit plugin za pristup repozitoriju i povezivanje na repozitorij projekta,</w:t>
       </w:r>
     </w:p>
     <w:p>
@@ -566,17 +558,116 @@
         <w:rPr>
           <w:sz w:val="24"/>
         </w:rPr>
-        <w:t>Unutar Ecplise-a instalirati Mylyn plugin za povezivanje za github taskovima</w:t>
-      </w:r>
-      <w:r>
-        <w:rPr>
-          <w:sz w:val="24"/>
-        </w:rPr>
-        <w:t>.</w:t>
+        <w:t>Unutar Eclipse-a instalirati Jboss plugin za Hibernate tools,</w:t>
+      </w:r>
+    </w:p>
+    <w:p>
+      <w:pPr>
+        <w:pStyle w:val="ListParagraph"/>
+        <w:numPr>
+          <w:ilvl w:val="0"/>
+          <w:numId w:val="2"/>
+        </w:numPr>
+        <w:jc w:val="both"/>
+        <w:rPr>
+          <w:sz w:val="24"/>
+        </w:rPr>
+      </w:pPr>
+      <w:r>
+        <w:rPr>
+          <w:sz w:val="24"/>
+        </w:rPr>
+        <w:t>Unutar MySQL Workbench-a kreirati novi scheme pod nazivom „tim2“ i pokrenuti importovati skriptu tim2.sql,</w:t>
+      </w:r>
+      <w:bookmarkStart w:id="0" w:name="_GoBack"/>
+      <w:bookmarkEnd w:id="0"/>
+    </w:p>
+    <w:p>
+      <w:pPr>
+        <w:pStyle w:val="ListParagraph"/>
+        <w:numPr>
+          <w:ilvl w:val="0"/>
+          <w:numId w:val="2"/>
+        </w:numPr>
+        <w:jc w:val="both"/>
+        <w:rPr>
+          <w:sz w:val="24"/>
+        </w:rPr>
+      </w:pPr>
+      <w:r>
+        <w:rPr>
+          <w:sz w:val="24"/>
+        </w:rPr>
+        <w:t xml:space="preserve">Unutar MySQL Workbench-a kreirati korisnika sa sljedećim podacima: </w:t>
+      </w:r>
+    </w:p>
+    <w:p>
+      <w:pPr>
+        <w:pStyle w:val="ListParagraph"/>
+        <w:numPr>
+          <w:ilvl w:val="0"/>
+          <w:numId w:val="3"/>
+        </w:numPr>
+        <w:jc w:val="both"/>
+        <w:rPr>
+          <w:sz w:val="24"/>
+        </w:rPr>
+      </w:pPr>
+      <w:r>
+        <w:rPr>
+          <w:sz w:val="24"/>
+        </w:rPr>
+        <w:t xml:space="preserve">Username: </w:t>
+      </w:r>
+      <w:r>
+        <w:rPr>
+          <w:sz w:val="24"/>
+        </w:rPr>
+        <w:t>EtfSI2014</w:t>
+      </w:r>
+    </w:p>
+    <w:p>
+      <w:pPr>
+        <w:pStyle w:val="ListParagraph"/>
+        <w:numPr>
+          <w:ilvl w:val="0"/>
+          <w:numId w:val="3"/>
+        </w:numPr>
+        <w:jc w:val="both"/>
+        <w:rPr>
+          <w:sz w:val="24"/>
+        </w:rPr>
+      </w:pPr>
+      <w:r>
+        <w:rPr>
+          <w:sz w:val="24"/>
+        </w:rPr>
+        <w:t xml:space="preserve">Password: </w:t>
+      </w:r>
+      <w:r>
+        <w:rPr>
+          <w:sz w:val="24"/>
+        </w:rPr>
+        <w:t>2014SIEtf</w:t>
+      </w:r>
+    </w:p>
+    <w:p>
+      <w:pPr>
+        <w:ind w:left="720"/>
+        <w:jc w:val="both"/>
+        <w:rPr>
+          <w:sz w:val="24"/>
+        </w:rPr>
+      </w:pPr>
+      <w:r>
+        <w:rPr>
+          <w:sz w:val="24"/>
+        </w:rPr>
+        <w:t>I dodijeliti mu sve privilegije za rad sa bazom podataka „tim2“.</w:t>
       </w:r>
     </w:p>
     <w:sectPr>
-      <w:footerReference w:type="default" r:id="rId5"/>
+      <w:footerReference w:type="default" r:id="rId7"/>
       <w:pgSz w:w="12240" w:h="15840"/>
       <w:pgMar w:top="1440" w:right="1440" w:bottom="1440" w:left="1440" w:header="708" w:footer="708" w:gutter="0"/>
       <w:cols w:space="708"/>
@@ -584,6 +675,31 @@
     </w:sectPr>
   </w:body>
 </w:document>
+</file>
+
+<file path=word/endnotes.xml><?xml version="1.0" encoding="utf-8"?>
+<w:endnotes xmlns:wpc="http://schemas.microsoft.com/office/word/2010/wordprocessingCanvas" xmlns:mc="http://schemas.openxmlformats.org/markup-compatibility/2006" xmlns:o="urn:schemas-microsoft-com:office:office" xmlns:r="http://schemas.openxmlformats.org/officeDocument/2006/relationships" xmlns:m="http://schemas.openxmlformats.org/officeDocument/2006/math" xmlns:v="urn:schemas-microsoft-com:vml" xmlns:wp14="http://schemas.microsoft.com/office/word/2010/wordprocessingDrawing" xmlns:wp="http://schemas.openxmlformats.org/drawingml/2006/wordprocessingDrawing" xmlns:w10="urn:schemas-microsoft-com:office:word" xmlns:w="http://schemas.openxmlformats.org/wordprocessingml/2006/main" xmlns:w14="http://schemas.microsoft.com/office/word/2010/wordml" xmlns:w15="http://schemas.microsoft.com/office/word/2012/wordml" xmlns:wpg="http://schemas.microsoft.com/office/word/2010/wordprocessingGroup" xmlns:wpi="http://schemas.microsoft.com/office/word/2010/wordprocessingInk" xmlns:wne="http://schemas.microsoft.com/office/word/2006/wordml" xmlns:wps="http://schemas.microsoft.com/office/word/2010/wordprocessingShape" mc:Ignorable="w14 w15 wp14">
+  <w:endnote w:type="separator" w:id="-1">
+    <w:p>
+      <w:pPr>
+        <w:spacing w:after="0" w:line="240" w:lineRule="auto"/>
+      </w:pPr>
+      <w:r>
+        <w:separator/>
+      </w:r>
+    </w:p>
+  </w:endnote>
+  <w:endnote w:type="continuationSeparator" w:id="0">
+    <w:p>
+      <w:pPr>
+        <w:spacing w:after="0" w:line="240" w:lineRule="auto"/>
+      </w:pPr>
+      <w:r>
+        <w:continuationSeparator/>
+      </w:r>
+    </w:p>
+  </w:endnote>
+</w:endnotes>
 </file>
 
 <file path=word/footer1.xml><?xml version="1.0" encoding="utf-8"?>
@@ -620,7 +736,7 @@
           <w:rPr>
             <w:noProof/>
           </w:rPr>
-          <w:t>2</w:t>
+          <w:t>1</w:t>
         </w:r>
         <w:r>
           <w:rPr>
@@ -639,9 +755,34 @@
 </w:ftr>
 </file>
 
+<file path=word/footnotes.xml><?xml version="1.0" encoding="utf-8"?>
+<w:footnotes xmlns:wpc="http://schemas.microsoft.com/office/word/2010/wordprocessingCanvas" xmlns:mc="http://schemas.openxmlformats.org/markup-compatibility/2006" xmlns:o="urn:schemas-microsoft-com:office:office" xmlns:r="http://schemas.openxmlformats.org/officeDocument/2006/relationships" xmlns:m="http://schemas.openxmlformats.org/officeDocument/2006/math" xmlns:v="urn:schemas-microsoft-com:vml" xmlns:wp14="http://schemas.microsoft.com/office/word/2010/wordprocessingDrawing" xmlns:wp="http://schemas.openxmlformats.org/drawingml/2006/wordprocessingDrawing" xmlns:w10="urn:schemas-microsoft-com:office:word" xmlns:w="http://schemas.openxmlformats.org/wordprocessingml/2006/main" xmlns:w14="http://schemas.microsoft.com/office/word/2010/wordml" xmlns:w15="http://schemas.microsoft.com/office/word/2012/wordml" xmlns:wpg="http://schemas.microsoft.com/office/word/2010/wordprocessingGroup" xmlns:wpi="http://schemas.microsoft.com/office/word/2010/wordprocessingInk" xmlns:wne="http://schemas.microsoft.com/office/word/2006/wordml" xmlns:wps="http://schemas.microsoft.com/office/word/2010/wordprocessingShape" mc:Ignorable="w14 w15 wp14">
+  <w:footnote w:type="separator" w:id="-1">
+    <w:p>
+      <w:pPr>
+        <w:spacing w:after="0" w:line="240" w:lineRule="auto"/>
+      </w:pPr>
+      <w:r>
+        <w:separator/>
+      </w:r>
+    </w:p>
+  </w:footnote>
+  <w:footnote w:type="continuationSeparator" w:id="0">
+    <w:p>
+      <w:pPr>
+        <w:spacing w:after="0" w:line="240" w:lineRule="auto"/>
+      </w:pPr>
+      <w:r>
+        <w:continuationSeparator/>
+      </w:r>
+    </w:p>
+  </w:footnote>
+</w:footnotes>
+</file>
+
 <file path=word/numbering.xml><?xml version="1.0" encoding="utf-8"?>
 <w:numbering xmlns:wpc="http://schemas.microsoft.com/office/word/2010/wordprocessingCanvas" xmlns:mc="http://schemas.openxmlformats.org/markup-compatibility/2006" xmlns:o="urn:schemas-microsoft-com:office:office" xmlns:r="http://schemas.openxmlformats.org/officeDocument/2006/relationships" xmlns:m="http://schemas.openxmlformats.org/officeDocument/2006/math" xmlns:v="urn:schemas-microsoft-com:vml" xmlns:wp14="http://schemas.microsoft.com/office/word/2010/wordprocessingDrawing" xmlns:wp="http://schemas.openxmlformats.org/drawingml/2006/wordprocessingDrawing" xmlns:w10="urn:schemas-microsoft-com:office:word" xmlns:w="http://schemas.openxmlformats.org/wordprocessingml/2006/main" xmlns:w14="http://schemas.microsoft.com/office/word/2010/wordml" xmlns:w15="http://schemas.microsoft.com/office/word/2012/wordml" xmlns:wpg="http://schemas.microsoft.com/office/word/2010/wordprocessingGroup" xmlns:wpi="http://schemas.microsoft.com/office/word/2010/wordprocessingInk" xmlns:wne="http://schemas.microsoft.com/office/word/2006/wordml" xmlns:wps="http://schemas.microsoft.com/office/word/2010/wordprocessingShape" mc:Ignorable="w14 w15 wp14">
-  <w:abstractNum w:abstractNumId="0">
+  <w:abstractNum w:abstractNumId="0" w15:restartNumberingAfterBreak="0">
     <w:nsid w:val="3F293E1E"/>
     <w:multiLevelType w:val="hybridMultilevel"/>
     <w:tmpl w:val="CD746F5A"/>
@@ -753,7 +894,119 @@
       </w:rPr>
     </w:lvl>
   </w:abstractNum>
-  <w:abstractNum w:abstractNumId="1">
+  <w:abstractNum w:abstractNumId="1" w15:restartNumberingAfterBreak="0">
+    <w:nsid w:val="56276BC9"/>
+    <w:multiLevelType w:val="hybridMultilevel"/>
+    <w:tmpl w:val="617EBA54"/>
+    <w:lvl w:ilvl="0" w:tplc="DDC2F534">
+      <w:numFmt w:val="bullet"/>
+      <w:lvlText w:val="-"/>
+      <w:lvlJc w:val="left"/>
+      <w:pPr>
+        <w:ind w:left="1080" w:hanging="360"/>
+      </w:pPr>
+      <w:rPr>
+        <w:rFonts w:ascii="Calibri" w:eastAsiaTheme="minorHAnsi" w:hAnsi="Calibri" w:cstheme="minorBidi" w:hint="default"/>
+      </w:rPr>
+    </w:lvl>
+    <w:lvl w:ilvl="1" w:tplc="04090003" w:tentative="1">
+      <w:start w:val="1"/>
+      <w:numFmt w:val="bullet"/>
+      <w:lvlText w:val="o"/>
+      <w:lvlJc w:val="left"/>
+      <w:pPr>
+        <w:ind w:left="1800" w:hanging="360"/>
+      </w:pPr>
+      <w:rPr>
+        <w:rFonts w:ascii="Courier New" w:hAnsi="Courier New" w:cs="Courier New" w:hint="default"/>
+      </w:rPr>
+    </w:lvl>
+    <w:lvl w:ilvl="2" w:tplc="04090005" w:tentative="1">
+      <w:start w:val="1"/>
+      <w:numFmt w:val="bullet"/>
+      <w:lvlText w:val=""/>
+      <w:lvlJc w:val="left"/>
+      <w:pPr>
+        <w:ind w:left="2520" w:hanging="360"/>
+      </w:pPr>
+      <w:rPr>
+        <w:rFonts w:ascii="Wingdings" w:hAnsi="Wingdings" w:hint="default"/>
+      </w:rPr>
+    </w:lvl>
+    <w:lvl w:ilvl="3" w:tplc="04090001" w:tentative="1">
+      <w:start w:val="1"/>
+      <w:numFmt w:val="bullet"/>
+      <w:lvlText w:val=""/>
+      <w:lvlJc w:val="left"/>
+      <w:pPr>
+        <w:ind w:left="3240" w:hanging="360"/>
+      </w:pPr>
+      <w:rPr>
+        <w:rFonts w:ascii="Symbol" w:hAnsi="Symbol" w:hint="default"/>
+      </w:rPr>
+    </w:lvl>
+    <w:lvl w:ilvl="4" w:tplc="04090003" w:tentative="1">
+      <w:start w:val="1"/>
+      <w:numFmt w:val="bullet"/>
+      <w:lvlText w:val="o"/>
+      <w:lvlJc w:val="left"/>
+      <w:pPr>
+        <w:ind w:left="3960" w:hanging="360"/>
+      </w:pPr>
+      <w:rPr>
+        <w:rFonts w:ascii="Courier New" w:hAnsi="Courier New" w:cs="Courier New" w:hint="default"/>
+      </w:rPr>
+    </w:lvl>
+    <w:lvl w:ilvl="5" w:tplc="04090005" w:tentative="1">
+      <w:start w:val="1"/>
+      <w:numFmt w:val="bullet"/>
+      <w:lvlText w:val=""/>
+      <w:lvlJc w:val="left"/>
+      <w:pPr>
+        <w:ind w:left="4680" w:hanging="360"/>
+      </w:pPr>
+      <w:rPr>
+        <w:rFonts w:ascii="Wingdings" w:hAnsi="Wingdings" w:hint="default"/>
+      </w:rPr>
+    </w:lvl>
+    <w:lvl w:ilvl="6" w:tplc="04090001" w:tentative="1">
+      <w:start w:val="1"/>
+      <w:numFmt w:val="bullet"/>
+      <w:lvlText w:val=""/>
+      <w:lvlJc w:val="left"/>
+      <w:pPr>
+        <w:ind w:left="5400" w:hanging="360"/>
+      </w:pPr>
+      <w:rPr>
+        <w:rFonts w:ascii="Symbol" w:hAnsi="Symbol" w:hint="default"/>
+      </w:rPr>
+    </w:lvl>
+    <w:lvl w:ilvl="7" w:tplc="04090003" w:tentative="1">
+      <w:start w:val="1"/>
+      <w:numFmt w:val="bullet"/>
+      <w:lvlText w:val="o"/>
+      <w:lvlJc w:val="left"/>
+      <w:pPr>
+        <w:ind w:left="6120" w:hanging="360"/>
+      </w:pPr>
+      <w:rPr>
+        <w:rFonts w:ascii="Courier New" w:hAnsi="Courier New" w:cs="Courier New" w:hint="default"/>
+      </w:rPr>
+    </w:lvl>
+    <w:lvl w:ilvl="8" w:tplc="04090005" w:tentative="1">
+      <w:start w:val="1"/>
+      <w:numFmt w:val="bullet"/>
+      <w:lvlText w:val=""/>
+      <w:lvlJc w:val="left"/>
+      <w:pPr>
+        <w:ind w:left="6840" w:hanging="360"/>
+      </w:pPr>
+      <w:rPr>
+        <w:rFonts w:ascii="Wingdings" w:hAnsi="Wingdings" w:hint="default"/>
+      </w:rPr>
+    </w:lvl>
+  </w:abstractNum>
+  <w:abstractNum w:abstractNumId="2" w15:restartNumberingAfterBreak="0">
     <w:nsid w:val="7F0527D5"/>
     <w:multiLevelType w:val="hybridMultilevel"/>
     <w:tmpl w:val="8BF47B1C"/>
@@ -870,6 +1123,9 @@
     <w:abstractNumId w:val="0"/>
   </w:num>
   <w:num w:numId="2">
+    <w:abstractNumId w:val="2"/>
+  </w:num>
+  <w:num w:numId="3">
     <w:abstractNumId w:val="1"/>
   </w:num>
 </w:numbering>

</xml_diff>